<commit_message>
initial set up of db_init file
</commit_message>
<xml_diff>
--- a/module-8/jambrose-module8.2.docx
+++ b/module-8/jambrose-module8.2.docx
@@ -53,13 +53,8 @@
         </w:numPr>
       </w:pPr>
       <w:r>
-        <w:t xml:space="preserve">Will display 4 movies after </w:t>
+        <w:t>Will display 4 movies after insert</w:t>
       </w:r>
-      <w:proofErr w:type="gramStart"/>
-      <w:r>
-        <w:t>insert</w:t>
-      </w:r>
-      <w:proofErr w:type="gramEnd"/>
     </w:p>
     <w:p>
       <w:pPr>
@@ -70,13 +65,8 @@
         </w:numPr>
       </w:pPr>
       <w:r>
-        <w:t xml:space="preserve">Update movie “alien” to genre name: </w:t>
+        <w:t>Update movie “alien” to genre name: Horror</w:t>
       </w:r>
-      <w:proofErr w:type="gramStart"/>
-      <w:r>
-        <w:t>Horror</w:t>
-      </w:r>
-      <w:proofErr w:type="gramEnd"/>
     </w:p>
     <w:p>
       <w:pPr>
@@ -87,14 +77,103 @@
         </w:numPr>
       </w:pPr>
       <w:r>
+        <w:t>Will delete movie “gladiator” from database</w:t>
+      </w:r>
+    </w:p>
+    <w:p/>
+    <w:p>
+      <w:r>
+        <w:t>Part 1</w:t>
+      </w:r>
+    </w:p>
+    <w:p>
+      <w:r>
+        <w:rPr>
+          <w:noProof/>
+        </w:rPr>
         <w:drawing>
-          <wp:anchor distT="0" distB="0" distL="114300" distR="114300" simplePos="0" relativeHeight="251659264" behindDoc="1" locked="0" layoutInCell="1" allowOverlap="1" wp14:anchorId="38B77796" wp14:editId="32B7A49B">
+          <wp:anchor distT="0" distB="0" distL="114300" distR="114300" simplePos="0" relativeHeight="251658240" behindDoc="1" locked="0" layoutInCell="1" allowOverlap="1" wp14:anchorId="2233D8FD" wp14:editId="5F1829DE">
+            <wp:simplePos x="0" y="0"/>
+            <wp:positionH relativeFrom="margin">
+              <wp:posOffset>1219200</wp:posOffset>
+            </wp:positionH>
+            <wp:positionV relativeFrom="paragraph">
+              <wp:posOffset>17780</wp:posOffset>
+            </wp:positionV>
+            <wp:extent cx="3381847" cy="6249272"/>
+            <wp:effectExtent l="0" t="0" r="9525" b="0"/>
+            <wp:wrapTight wrapText="bothSides">
+              <wp:wrapPolygon edited="0">
+                <wp:start x="0" y="0"/>
+                <wp:lineTo x="0" y="21532"/>
+                <wp:lineTo x="21539" y="21532"/>
+                <wp:lineTo x="21539" y="0"/>
+                <wp:lineTo x="0" y="0"/>
+              </wp:wrapPolygon>
+            </wp:wrapTight>
+            <wp:docPr id="1290172824" name="Picture 1" descr="A screen shot of a computer&#10;&#10;Description automatically generated"/>
+            <wp:cNvGraphicFramePr>
+              <a:graphicFrameLocks xmlns:a="http://schemas.openxmlformats.org/drawingml/2006/main" noChangeAspect="1"/>
+            </wp:cNvGraphicFramePr>
+            <a:graphic xmlns:a="http://schemas.openxmlformats.org/drawingml/2006/main">
+              <a:graphicData uri="http://schemas.openxmlformats.org/drawingml/2006/picture">
+                <pic:pic xmlns:pic="http://schemas.openxmlformats.org/drawingml/2006/picture">
+                  <pic:nvPicPr>
+                    <pic:cNvPr id="1290172824" name="Picture 1" descr="A screen shot of a computer&#10;&#10;Description automatically generated"/>
+                    <pic:cNvPicPr/>
+                  </pic:nvPicPr>
+                  <pic:blipFill>
+                    <a:blip r:embed="rId6">
+                      <a:extLst>
+                        <a:ext uri="{28A0092B-C50C-407E-A947-70E740481C1C}">
+                          <a14:useLocalDpi xmlns:a14="http://schemas.microsoft.com/office/drawing/2010/main" val="0"/>
+                        </a:ext>
+                      </a:extLst>
+                    </a:blip>
+                    <a:stretch>
+                      <a:fillRect/>
+                    </a:stretch>
+                  </pic:blipFill>
+                  <pic:spPr>
+                    <a:xfrm>
+                      <a:off x="0" y="0"/>
+                      <a:ext cx="3381847" cy="6249272"/>
+                    </a:xfrm>
+                    <a:prstGeom prst="rect">
+                      <a:avLst/>
+                    </a:prstGeom>
+                  </pic:spPr>
+                </pic:pic>
+              </a:graphicData>
+            </a:graphic>
+          </wp:anchor>
+        </w:drawing>
+      </w:r>
+    </w:p>
+    <w:p/>
+    <w:p/>
+    <w:p/>
+    <w:p/>
+    <w:p/>
+    <w:p/>
+    <w:p/>
+    <w:p/>
+    <w:p/>
+    <w:p/>
+    <w:p>
+      <w:r>
+        <w:rPr>
+          <w:noProof/>
+        </w:rPr>
+        <w:lastRenderedPageBreak/>
+        <w:drawing>
+          <wp:anchor distT="0" distB="0" distL="114300" distR="114300" simplePos="0" relativeHeight="251659264" behindDoc="1" locked="0" layoutInCell="1" allowOverlap="1" wp14:anchorId="38B77796" wp14:editId="1F7D5543">
             <wp:simplePos x="0" y="0"/>
             <wp:positionH relativeFrom="page">
-              <wp:posOffset>3522345</wp:posOffset>
+              <wp:posOffset>2131695</wp:posOffset>
             </wp:positionH>
             <wp:positionV relativeFrom="paragraph">
-              <wp:posOffset>468630</wp:posOffset>
+              <wp:posOffset>1819275</wp:posOffset>
             </wp:positionV>
             <wp:extent cx="4002405" cy="5220335"/>
             <wp:effectExtent l="0" t="0" r="0" b="0"/>
@@ -119,7 +198,7 @@
                     <pic:cNvPicPr/>
                   </pic:nvPicPr>
                   <pic:blipFill>
-                    <a:blip r:embed="rId6">
+                    <a:blip r:embed="rId7">
                       <a:extLst>
                         <a:ext uri="{28A0092B-C50C-407E-A947-70E740481C1C}">
                           <a14:useLocalDpi xmlns:a14="http://schemas.microsoft.com/office/drawing/2010/main" val="0"/>
@@ -152,72 +231,8 @@
         </w:drawing>
       </w:r>
       <w:r>
-        <w:drawing>
-          <wp:anchor distT="0" distB="0" distL="114300" distR="114300" simplePos="0" relativeHeight="251658240" behindDoc="1" locked="0" layoutInCell="1" allowOverlap="1" wp14:anchorId="2233D8FD" wp14:editId="60229062">
-            <wp:simplePos x="0" y="0"/>
-            <wp:positionH relativeFrom="margin">
-              <wp:align>left</wp:align>
-            </wp:positionH>
-            <wp:positionV relativeFrom="paragraph">
-              <wp:posOffset>360045</wp:posOffset>
-            </wp:positionV>
-            <wp:extent cx="3381847" cy="6249272"/>
-            <wp:effectExtent l="0" t="0" r="9525" b="0"/>
-            <wp:wrapTight wrapText="bothSides">
-              <wp:wrapPolygon edited="0">
-                <wp:start x="0" y="0"/>
-                <wp:lineTo x="0" y="21532"/>
-                <wp:lineTo x="21539" y="21532"/>
-                <wp:lineTo x="21539" y="0"/>
-                <wp:lineTo x="0" y="0"/>
-              </wp:wrapPolygon>
-            </wp:wrapTight>
-            <wp:docPr id="1290172824" name="Picture 1" descr="A screen shot of a computer&#10;&#10;Description automatically generated"/>
-            <wp:cNvGraphicFramePr>
-              <a:graphicFrameLocks xmlns:a="http://schemas.openxmlformats.org/drawingml/2006/main" noChangeAspect="1"/>
-            </wp:cNvGraphicFramePr>
-            <a:graphic xmlns:a="http://schemas.openxmlformats.org/drawingml/2006/main">
-              <a:graphicData uri="http://schemas.openxmlformats.org/drawingml/2006/picture">
-                <pic:pic xmlns:pic="http://schemas.openxmlformats.org/drawingml/2006/picture">
-                  <pic:nvPicPr>
-                    <pic:cNvPr id="1290172824" name="Picture 1" descr="A screen shot of a computer&#10;&#10;Description automatically generated"/>
-                    <pic:cNvPicPr/>
-                  </pic:nvPicPr>
-                  <pic:blipFill>
-                    <a:blip r:embed="rId7">
-                      <a:extLst>
-                        <a:ext uri="{28A0092B-C50C-407E-A947-70E740481C1C}">
-                          <a14:useLocalDpi xmlns:a14="http://schemas.microsoft.com/office/drawing/2010/main" val="0"/>
-                        </a:ext>
-                      </a:extLst>
-                    </a:blip>
-                    <a:stretch>
-                      <a:fillRect/>
-                    </a:stretch>
-                  </pic:blipFill>
-                  <pic:spPr>
-                    <a:xfrm>
-                      <a:off x="0" y="0"/>
-                      <a:ext cx="3381847" cy="6249272"/>
-                    </a:xfrm>
-                    <a:prstGeom prst="rect">
-                      <a:avLst/>
-                    </a:prstGeom>
-                  </pic:spPr>
-                </pic:pic>
-              </a:graphicData>
-            </a:graphic>
-          </wp:anchor>
-        </w:drawing>
+        <w:t>Part 2</w:t>
       </w:r>
-      <w:r>
-        <w:t xml:space="preserve">Will delete movie “gladiator” from </w:t>
-      </w:r>
-      <w:proofErr w:type="gramStart"/>
-      <w:r>
-        <w:t>database</w:t>
-      </w:r>
-      <w:proofErr w:type="gramEnd"/>
     </w:p>
     <w:sectPr>
       <w:pgSz w:w="12240" w:h="15840"/>

</xml_diff>